<commit_message>
nueva version ingles FoPIT-EoT-Px_v9-EN.docx
</commit_message>
<xml_diff>
--- a/FoPIT-EoT-Px_v8.docx
+++ b/FoPIT-EoT-Px_v8.docx
@@ -171,11 +171,6 @@
     </w:p>
     <w:p>
       <w:r>
-        <w:t xml:space="preserve">En este contexto, la inercia se interpreta como una manifestación observable de dicha estructura subyacente, en línea con las consideraciones introducidas por Einstein en su conferencia de 1920 sobre la naturaleza no vacía del espacio [11]. Esta manifestación se presenta como una resistencia al inicio del movimiento de la materia desde el reposo, así como una resistencia a su detención cuando ya se encuentra en movimiento. Dicha resistencia —percibida como presión— es indistinguible, desde el punto de vista del sistema físico, de la presión gravitatoria experimentada en entornos de alta densidad, como la superficie de una estrella de neutrones o en las cercanías de un agujero negro. En el límite de velocidad constante, esta presión adopta una forma estable y coherente, análoga a un solitón gravitacional, lo cual ofrece una nueva vía interpretativa sobre los mecanismos físicos que podrían subyacer al fenómeno de la inercia.</w:t>
-      </w:r>
-    </w:p>
-    <w:p>
-      <w:r>
         <w:t xml:space="preserve">A partir de una serie de experimentos conceptuales comparativos, se muestra que la experiencia del tiempo depende siempre de referencias almacenadas (internas o externas), registros y observadores, y que en ausencia de estos no puede calcularse un tiempo. En consecuencia, los viajes en el tiempo y sus paradojas se disuelven al reconocer el carácter imaginario del tiempo, mientras que las paradojas imaginarias permanecen como construcciones mentales sin estatus físico.</w:t>
       </w:r>
     </w:p>
@@ -280,7 +275,7 @@
     </w:p>
     <w:p>
       <w:r>
-        <w:t xml:space="preserve">Este diagnóstico no es nuevo. Uno de los registros culturales más antiguos y persistentes aparece en tradiciones orientales —como el budismo y corrientes afines— que identifican el vivencia como un engaño de la memoria y de la proyección. No se trata de una ocurrencia contemporánea, sino de una intuición histórica: la cultura ha reconocido desde hace siglos que la mente confunde recuerdo con presencia. Esa antigüedad fortalece la tesis al mostrar que el problema no es solo técnico, sino también antropológico.</w:t>
+        <w:t xml:space="preserve">Este diagnóstico no es nuevo. Uno de los registros culturales más antiguos y persistentes aparece en tradiciones orientales —como el budismo y corrientes afines—, que identifican la vivencia como un engaño de la memoria y de la proyección. No se trata de una ocurrencia contemporánea, sino de una intuición histórica: la cultura ha reconocido desde hace siglos que la mente confunde recuerdo con presencia. Esa antigüedad fortalece la tesis al mostrar que el problema no es solo técnico, sino también antropológico.</w:t>
       </w:r>
     </w:p>
     <w:p/>
@@ -302,12 +297,12 @@
     </w:p>
     <w:p>
       <w:r>
-        <w:t xml:space="preserve">El resultado es conocido desde hace milenios por tradiciones contemplativas y filosóficas: el vivencia no ocurre en el presente. O bien es un recuerdo que se revive, o bien es una proyección que aún no existe. En ambos casos, la mente sufre por algo que no está ocurriendo.</w:t>
-      </w:r>
-    </w:p>
-    <w:p>
-      <w:r>
-        <w:t xml:space="preserve">Las tradiciones budistas, védicas y otras corrientes de estudio de la mente llegaron a esta misma conclusión hace más de 2.500 años, aunque usando otro lenguaje: el vivencia no es real porque no está sucediendo ahora. Desde el marco de este trabajo, esa afirmación puede leerse de otra forma equivalente: el vivencia depende de una ilusión temporal, y esa ilusión depende de la memoria.</w:t>
+        <w:t xml:space="preserve">El resultado es conocido desde hace milenios por tradiciones contemplativas y filosóficas: la vivencia no ocurre en el presente. O bien es un recuerdo que se revive, o bien es una proyección que aún no existe. En ambos casos, la mente sufre por algo que no está ocurriendo.</w:t>
+      </w:r>
+    </w:p>
+    <w:p>
+      <w:r>
+        <w:t xml:space="preserve">Las tradiciones budistas, védicas y otras corrientes de estudio de la mente llegaron a esta misma conclusión hace más de 2.500 años: la vivencia no es real porque no está sucediendo ahora. Desde el marco de este trabajo, esa afirmación puede leerse de otra forma equivalente: la vivencia depende de una ilusión temporal, y esa ilusión depende de la memoria.</w:t>
       </w:r>
     </w:p>
     <w:p>
@@ -319,7 +314,7 @@
     <w:p>
       <w:pPr/>
       <w:r>
-        <w:t xml:space="preserve">La causa teórica: el interpretación dominante de atribución en la relatividad</w:t>
+        <w:t xml:space="preserve">La causa teórica: la interpretación dominante de atribución en la relatividad</w:t>
       </w:r>
     </w:p>
     <w:p>
@@ -329,27 +324,27 @@
     </w:p>
     <w:p>
       <w:r>
-        <w:t xml:space="preserve">La relatividad describe correctamente que relojes bajo distintas condiciones —gravedad intensa o velocidades extremas— se desincronizan. Sin embargo, da un paso conceptual adicional: atribuye ese fenómeno a una curvatura del tiempo como entidad física.</w:t>
-      </w:r>
-    </w:p>
-    <w:p>
-      <w:r>
-        <w:t xml:space="preserve">Desde la perspectiva desarrollada en este trabajo, ese paso no es necesario ni correcto.</w:t>
-      </w:r>
-    </w:p>
-    <w:p>
-      <w:r>
-        <w:t xml:space="preserve">Lo que realmente ocurre cerca de grandes masas o a altas velocidades no es una modificación del tiempo, sino una ralentización de procesos físicos reales: propagación de ondas, transiciones energéticas, reacciones químicas, ritmos biológicos. Todo se vuelve más lento porque el sistema opera bajo mayor presión y mayores restricciones dinámicas.</w:t>
-      </w:r>
-    </w:p>
-    <w:p>
-      <w:r>
-        <w:t xml:space="preserve">El tiempo aparece solo después, como un cálculo comparativo entre sistemas. No es causa, es resultado. Culpar al tiempo de estos efectos es equivalente a culpar a la regla del arquitecto por un interpretación dominante estructural. El tiempo no actúa. Solo mide.</w:t>
-      </w:r>
-    </w:p>
-    <w:p>
-      <w:r>
-        <w:t xml:space="preserve">Este interpretación dominante teórico refuerza el interpretación dominante emocional. Si la ciencia afirma que el tiempo se curva, se dilata o se estira, la mente encuentra una justificación externa para una ilusión que ya produce internamente.</w:t>
+        <w:t xml:space="preserve">La relatividad describe correctamente que relojes bajo distintas condiciones —gravedad intensa, o velocidades extremas— se desincronizan. Sin embargo, da un paso conceptual adicional: atribuye ese fenómeno a una curvatura del tiempo como entidad física.</w:t>
+      </w:r>
+    </w:p>
+    <w:p>
+      <w:r>
+        <w:t xml:space="preserve">Desde la perspectiva desarrollada en este trabajo, ese paso no es necesariamente la única opción que lo justifica.</w:t>
+      </w:r>
+    </w:p>
+    <w:p>
+      <w:r>
+        <w:t xml:space="preserve">Otra opción plausible es que, cerca de grandes masas o a altas velocidades, no se modifique el tiempo, sino que se ralenticen procesos físicos reales: propagación de ondas, transiciones energéticas, reacciones químicas, ritmos biológicos. Todo se vuelve más lento porque el sistema opera bajo mayor presión y mayores restricciones dinámicas.</w:t>
+      </w:r>
+    </w:p>
+    <w:p>
+      <w:r>
+        <w:t xml:space="preserve">El tiempo aparece solo después, como un cálculo comparativo entre sistemas. No es causa, es efecto. Culpar al tiempo de estos efectos es como culpar a la regla por una falla estructural. El tiempo no actúa. Solo mide.</w:t>
+      </w:r>
+    </w:p>
+    <w:p>
+      <w:r>
+        <w:t xml:space="preserve">Esta interpretación teórica refuerza la interpretación emocional: se refuerzan mutuamente. Si la ciencia afirma que el tiempo se curva, se dilata o se estira, la mente encuentra una justificación externa para una ilusión que ya produce internamente.</w:t>
       </w:r>
     </w:p>
     <w:p/>
@@ -390,21 +385,6 @@
       </w:r>
     </w:p>
     <w:p/>
-    <w:p>
-      <w:r>
-        <w:t xml:space="preserve">– El fin de la curvatura del espacio-tiempo</w:t>
-      </w:r>
-    </w:p>
-    <w:p>
-      <w:r>
-        <w:t xml:space="preserve">– El tiempo como derivada, no como dimensión</w:t>
-      </w:r>
-    </w:p>
-    <w:p>
-      <w:r>
-        <w:t xml:space="preserve">– La reconstrucción del pasado versus el “viaje”</w:t>
-      </w:r>
-    </w:p>
     <w:p/>
     <w:p/>
     <w:p/>
@@ -489,7 +469,7 @@
     </w:p>
     <w:p>
       <w:r>
-        <w:t xml:space="preserve">Una vuelta larga exige más pasos internos que una vuelta corta. No hay distancia física real entre ambos recorridos, pero sí hay más operaciones de comparación. Esa diferencia de operaciones se percibe como duración. La longitud del recorrido mental es análoga a una distancia: no en el espacio, sino en la densidad de muestreo y en el número de ciclos requeridos para cerrar el barrido.</w:t>
+        <w:t xml:space="preserve">Una vuelta larga exige más pasos internos que una vuelta corta. No hay distancia física real entre ambos recorridos, pero emerge una velocidad angular; y, como efecto, aparece un tiempo. La longitud del recorrido mental es análoga a una distancia: no en el espacio, sino en la densidad de muestreo y en el número de ciclos requeridos para cerrar el barrido.</w:t>
       </w:r>
     </w:p>
     <w:p>

</xml_diff>